<commit_message>
Added and Removed Files
</commit_message>
<xml_diff>
--- a/NestedRepetition/Flowchart and Desk Check.docx
+++ b/NestedRepetition/Flowchart and Desk Check.docx
@@ -485,7 +485,7 @@
           </w:tcPr>
           <w:p>
             <w:r>
-              <w:t>T</w:t>
+              <w:t>F</w:t>
             </w:r>
           </w:p>
         </w:tc>
@@ -495,60 +495,15 @@
           </w:tcPr>
           <w:p>
             <w:r>
-              <w:t>Print Name2</w:t>
-            </w:r>
-          </w:p>
-        </w:tc>
-      </w:tr>
-      <w:tr>
-        <w:trPr>
-          <w:trHeight w:val="281"/>
-        </w:trPr>
-        <w:tc>
-          <w:tcPr>
-            <w:tcW w:w="1129" w:type="dxa"/>
-          </w:tcPr>
-          <w:p>
-            <w:r>
-              <w:t>11</w:t>
-            </w:r>
-          </w:p>
-        </w:tc>
-        <w:tc>
-          <w:tcPr>
-            <w:tcW w:w="1560" w:type="dxa"/>
-          </w:tcPr>
-          <w:p>
-            <w:r>
-              <w:t>10</w:t>
-            </w:r>
-          </w:p>
-        </w:tc>
-        <w:tc>
-          <w:tcPr>
-            <w:tcW w:w="1706" w:type="dxa"/>
-          </w:tcPr>
-          <w:p>
-            <w:r>
-              <w:t>F</w:t>
-            </w:r>
-          </w:p>
-        </w:tc>
-        <w:tc>
-          <w:tcPr>
-            <w:tcW w:w="1465" w:type="dxa"/>
-          </w:tcPr>
-          <w:p>
-            <w:r>
-              <w:t>End Program</w:t>
-            </w:r>
+              <w:t>End program</w:t>
+            </w:r>
+            <w:bookmarkStart w:id="0" w:name="_GoBack"/>
+            <w:bookmarkEnd w:id="0"/>
           </w:p>
         </w:tc>
       </w:tr>
     </w:tbl>
     <w:p>
-      <w:bookmarkStart w:id="0" w:name="_GoBack"/>
-      <w:bookmarkEnd w:id="0"/>
       <w:r>
         <w:rPr>
           <w:noProof/>
@@ -556,7 +511,199 @@
         <mc:AlternateContent>
           <mc:Choice Requires="wps">
             <w:drawing>
-              <wp:anchor distT="0" distB="0" distL="114300" distR="114300" simplePos="0" relativeHeight="251713536" behindDoc="0" locked="0" layoutInCell="1" allowOverlap="1" wp14:anchorId="504BCF84" wp14:editId="72844FD7">
+              <wp:anchor distT="0" distB="0" distL="114300" distR="114300" simplePos="0" relativeHeight="251663360" behindDoc="0" locked="0" layoutInCell="1" allowOverlap="1" wp14:anchorId="100F23D5" wp14:editId="4F868459">
+                <wp:simplePos x="0" y="0"/>
+                <wp:positionH relativeFrom="column">
+                  <wp:posOffset>3625850</wp:posOffset>
+                </wp:positionH>
+                <wp:positionV relativeFrom="paragraph">
+                  <wp:posOffset>565150</wp:posOffset>
+                </wp:positionV>
+                <wp:extent cx="876300" cy="260350"/>
+                <wp:effectExtent l="0" t="0" r="19050" b="25400"/>
+                <wp:wrapNone/>
+                <wp:docPr id="5" name="Text Box 5"/>
+                <wp:cNvGraphicFramePr/>
+                <a:graphic xmlns:a="http://schemas.openxmlformats.org/drawingml/2006/main">
+                  <a:graphicData uri="http://schemas.microsoft.com/office/word/2010/wordprocessingShape">
+                    <wps:wsp>
+                      <wps:cNvSpPr txBox="1"/>
+                      <wps:spPr>
+                        <a:xfrm>
+                          <a:off x="0" y="0"/>
+                          <a:ext cx="876300" cy="260350"/>
+                        </a:xfrm>
+                        <a:prstGeom prst="rect">
+                          <a:avLst/>
+                        </a:prstGeom>
+                        <a:solidFill>
+                          <a:schemeClr val="lt1"/>
+                        </a:solidFill>
+                        <a:ln w="6350">
+                          <a:solidFill>
+                            <a:prstClr val="black"/>
+                          </a:solidFill>
+                        </a:ln>
+                      </wps:spPr>
+                      <wps:txbx>
+                        <w:txbxContent>
+                          <w:p>
+                            <w:r>
+                              <w:t>Count &lt; 10?</w:t>
+                            </w:r>
+                          </w:p>
+                        </w:txbxContent>
+                      </wps:txbx>
+                      <wps:bodyPr rot="0" spcFirstLastPara="0" vertOverflow="overflow" horzOverflow="overflow" vert="horz" wrap="square" lIns="91440" tIns="45720" rIns="91440" bIns="45720" numCol="1" spcCol="0" rtlCol="0" fromWordArt="0" anchor="t" anchorCtr="0" forceAA="0" compatLnSpc="1">
+                        <a:prstTxWarp prst="textNoShape">
+                          <a:avLst/>
+                        </a:prstTxWarp>
+                        <a:noAutofit/>
+                      </wps:bodyPr>
+                    </wps:wsp>
+                  </a:graphicData>
+                </a:graphic>
+                <wp14:sizeRelH relativeFrom="margin">
+                  <wp14:pctWidth>0</wp14:pctWidth>
+                </wp14:sizeRelH>
+                <wp14:sizeRelV relativeFrom="margin">
+                  <wp14:pctHeight>0</wp14:pctHeight>
+                </wp14:sizeRelV>
+              </wp:anchor>
+            </w:drawing>
+          </mc:Choice>
+          <mc:Fallback>
+            <w:pict>
+              <v:shapetype w14:anchorId="100F23D5" id="_x0000_t202" coordsize="21600,21600" o:spt="202" path="m,l,21600r21600,l21600,xe">
+                <v:stroke joinstyle="miter"/>
+                <v:path gradientshapeok="t" o:connecttype="rect"/>
+              </v:shapetype>
+              <v:shape id="Text Box 5" o:spid="_x0000_s1026" type="#_x0000_t202" style="position:absolute;margin-left:285.5pt;margin-top:44.5pt;width:69pt;height:20.5pt;z-index:251663360;visibility:visible;mso-wrap-style:square;mso-width-percent:0;mso-height-percent:0;mso-wrap-distance-left:9pt;mso-wrap-distance-top:0;mso-wrap-distance-right:9pt;mso-wrap-distance-bottom:0;mso-position-horizontal:absolute;mso-position-horizontal-relative:text;mso-position-vertical:absolute;mso-position-vertical-relative:text;mso-width-percent:0;mso-height-percent:0;mso-width-relative:margin;mso-height-relative:margin;v-text-anchor:top" o:gfxdata="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" fillcolor="white [3201]" strokeweight=".5pt">
+                <v:textbox>
+                  <w:txbxContent>
+                    <w:p>
+                      <w:r>
+                        <w:t>Count &lt; 10?</w:t>
+                      </w:r>
+                    </w:p>
+                  </w:txbxContent>
+                </v:textbox>
+              </v:shape>
+            </w:pict>
+          </mc:Fallback>
+        </mc:AlternateContent>
+      </w:r>
+      <w:r>
+        <w:rPr>
+          <w:noProof/>
+        </w:rPr>
+        <mc:AlternateContent>
+          <mc:Choice Requires="wps">
+            <w:drawing>
+              <wp:anchor distT="0" distB="0" distL="114300" distR="114300" simplePos="0" relativeHeight="251711488" behindDoc="0" locked="0" layoutInCell="1" allowOverlap="1" wp14:anchorId="0E608EFD" wp14:editId="073856AA">
+                <wp:simplePos x="0" y="0"/>
+                <wp:positionH relativeFrom="column">
+                  <wp:posOffset>3727450</wp:posOffset>
+                </wp:positionH>
+                <wp:positionV relativeFrom="paragraph">
+                  <wp:posOffset>1117600</wp:posOffset>
+                </wp:positionV>
+                <wp:extent cx="812800" cy="260350"/>
+                <wp:effectExtent l="0" t="0" r="25400" b="25400"/>
+                <wp:wrapNone/>
+                <wp:docPr id="54" name="Text Box 54"/>
+                <wp:cNvGraphicFramePr/>
+                <a:graphic xmlns:a="http://schemas.openxmlformats.org/drawingml/2006/main">
+                  <a:graphicData uri="http://schemas.microsoft.com/office/word/2010/wordprocessingShape">
+                    <wps:wsp>
+                      <wps:cNvSpPr txBox="1"/>
+                      <wps:spPr>
+                        <a:xfrm>
+                          <a:off x="0" y="0"/>
+                          <a:ext cx="812800" cy="260350"/>
+                        </a:xfrm>
+                        <a:prstGeom prst="rect">
+                          <a:avLst/>
+                        </a:prstGeom>
+                        <a:solidFill>
+                          <a:sysClr val="window" lastClr="FFFFFF"/>
+                        </a:solidFill>
+                        <a:ln w="6350">
+                          <a:solidFill>
+                            <a:prstClr val="black"/>
+                          </a:solidFill>
+                        </a:ln>
+                      </wps:spPr>
+                      <wps:txbx>
+                        <w:txbxContent>
+                          <w:p>
+                            <w:r>
+                              <w:t>Count</w:t>
+                            </w:r>
+                            <w:r>
+                              <w:t>2</w:t>
+                            </w:r>
+                            <w:r>
+                              <w:t xml:space="preserve"> </w:t>
+                            </w:r>
+                            <w:r>
+                              <w:t>+ 1</w:t>
+                            </w:r>
+                          </w:p>
+                        </w:txbxContent>
+                      </wps:txbx>
+                      <wps:bodyPr rot="0" spcFirstLastPara="0" vertOverflow="overflow" horzOverflow="overflow" vert="horz" wrap="square" lIns="91440" tIns="45720" rIns="91440" bIns="45720" numCol="1" spcCol="0" rtlCol="0" fromWordArt="0" anchor="t" anchorCtr="0" forceAA="0" compatLnSpc="1">
+                        <a:prstTxWarp prst="textNoShape">
+                          <a:avLst/>
+                        </a:prstTxWarp>
+                        <a:noAutofit/>
+                      </wps:bodyPr>
+                    </wps:wsp>
+                  </a:graphicData>
+                </a:graphic>
+                <wp14:sizeRelH relativeFrom="margin">
+                  <wp14:pctWidth>0</wp14:pctWidth>
+                </wp14:sizeRelH>
+                <wp14:sizeRelV relativeFrom="margin">
+                  <wp14:pctHeight>0</wp14:pctHeight>
+                </wp14:sizeRelV>
+              </wp:anchor>
+            </w:drawing>
+          </mc:Choice>
+          <mc:Fallback>
+            <w:pict>
+              <v:shape w14:anchorId="0E608EFD" id="Text Box 54" o:spid="_x0000_s1027" type="#_x0000_t202" style="position:absolute;margin-left:293.5pt;margin-top:88pt;width:64pt;height:20.5pt;z-index:251711488;visibility:visible;mso-wrap-style:square;mso-width-percent:0;mso-height-percent:0;mso-wrap-distance-left:9pt;mso-wrap-distance-top:0;mso-wrap-distance-right:9pt;mso-wrap-distance-bottom:0;mso-position-horizontal:absolute;mso-position-horizontal-relative:text;mso-position-vertical:absolute;mso-position-vertical-relative:text;mso-width-percent:0;mso-height-percent:0;mso-width-relative:margin;mso-height-relative:margin;v-text-anchor:top" o:gfxdata="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" fillcolor="window" strokeweight=".5pt">
+                <v:textbox>
+                  <w:txbxContent>
+                    <w:p>
+                      <w:r>
+                        <w:t>Count</w:t>
+                      </w:r>
+                      <w:r>
+                        <w:t>2</w:t>
+                      </w:r>
+                      <w:r>
+                        <w:t xml:space="preserve"> </w:t>
+                      </w:r>
+                      <w:r>
+                        <w:t>+ 1</w:t>
+                      </w:r>
+                    </w:p>
+                  </w:txbxContent>
+                </v:textbox>
+              </v:shape>
+            </w:pict>
+          </mc:Fallback>
+        </mc:AlternateContent>
+      </w:r>
+      <w:r>
+        <w:rPr>
+          <w:noProof/>
+        </w:rPr>
+        <mc:AlternateContent>
+          <mc:Choice Requires="wps">
+            <w:drawing>
+              <wp:anchor distT="0" distB="0" distL="114300" distR="114300" simplePos="0" relativeHeight="251713536" behindDoc="0" locked="0" layoutInCell="1" allowOverlap="1" wp14:anchorId="504BCF84" wp14:editId="51A508C9">
                 <wp:simplePos x="0" y="0"/>
                 <wp:positionH relativeFrom="column">
                   <wp:posOffset>2552700</wp:posOffset>
@@ -608,107 +755,12 @@
           </mc:Choice>
           <mc:Fallback>
             <w:pict>
-              <v:shapetype w14:anchorId="3A48C1E2" id="_x0000_t32" coordsize="21600,21600" o:spt="32" o:oned="t" path="m,l21600,21600e" filled="f">
+              <v:shapetype w14:anchorId="4BE37CDF" id="_x0000_t32" coordsize="21600,21600" o:spt="32" o:oned="t" path="m,l21600,21600e" filled="f">
                 <v:path arrowok="t" fillok="f" o:connecttype="none"/>
                 <o:lock v:ext="edit" shapetype="t"/>
               </v:shapetype>
               <v:shape id="Straight Arrow Connector 57" o:spid="_x0000_s1026" type="#_x0000_t32" style="position:absolute;margin-left:201pt;margin-top:82pt;width:92.5pt;height:11pt;flip:x y;z-index:251713536;visibility:visible;mso-wrap-style:square;mso-wrap-distance-left:9pt;mso-wrap-distance-top:0;mso-wrap-distance-right:9pt;mso-wrap-distance-bottom:0;mso-position-horizontal:absolute;mso-position-horizontal-relative:text;mso-position-vertical:absolute;mso-position-vertical-relative:text" o:gfxdata="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" strokecolor="#4472c4 [3204]" strokeweight=".5pt">
                 <v:stroke endarrow="block" joinstyle="miter"/>
-              </v:shape>
-            </w:pict>
-          </mc:Fallback>
-        </mc:AlternateContent>
-      </w:r>
-      <w:r>
-        <w:rPr>
-          <w:noProof/>
-        </w:rPr>
-        <mc:AlternateContent>
-          <mc:Choice Requires="wps">
-            <w:drawing>
-              <wp:anchor distT="0" distB="0" distL="114300" distR="114300" simplePos="0" relativeHeight="251711488" behindDoc="0" locked="0" layoutInCell="1" allowOverlap="1" wp14:anchorId="0E608EFD" wp14:editId="4924D6DC">
-                <wp:simplePos x="0" y="0"/>
-                <wp:positionH relativeFrom="column">
-                  <wp:posOffset>3727450</wp:posOffset>
-                </wp:positionH>
-                <wp:positionV relativeFrom="paragraph">
-                  <wp:posOffset>1117600</wp:posOffset>
-                </wp:positionV>
-                <wp:extent cx="736600" cy="260350"/>
-                <wp:effectExtent l="0" t="0" r="25400" b="25400"/>
-                <wp:wrapNone/>
-                <wp:docPr id="54" name="Text Box 54"/>
-                <wp:cNvGraphicFramePr/>
-                <a:graphic xmlns:a="http://schemas.openxmlformats.org/drawingml/2006/main">
-                  <a:graphicData uri="http://schemas.microsoft.com/office/word/2010/wordprocessingShape">
-                    <wps:wsp>
-                      <wps:cNvSpPr txBox="1"/>
-                      <wps:spPr>
-                        <a:xfrm>
-                          <a:off x="0" y="0"/>
-                          <a:ext cx="736600" cy="260350"/>
-                        </a:xfrm>
-                        <a:prstGeom prst="rect">
-                          <a:avLst/>
-                        </a:prstGeom>
-                        <a:solidFill>
-                          <a:sysClr val="window" lastClr="FFFFFF"/>
-                        </a:solidFill>
-                        <a:ln w="6350">
-                          <a:solidFill>
-                            <a:prstClr val="black"/>
-                          </a:solidFill>
-                        </a:ln>
-                      </wps:spPr>
-                      <wps:txbx>
-                        <w:txbxContent>
-                          <w:p>
-                            <w:r>
-                              <w:t xml:space="preserve">Count </w:t>
-                            </w:r>
-                            <w:r>
-                              <w:t>+ 1</w:t>
-                            </w:r>
-                          </w:p>
-                        </w:txbxContent>
-                      </wps:txbx>
-                      <wps:bodyPr rot="0" spcFirstLastPara="0" vertOverflow="overflow" horzOverflow="overflow" vert="horz" wrap="square" lIns="91440" tIns="45720" rIns="91440" bIns="45720" numCol="1" spcCol="0" rtlCol="0" fromWordArt="0" anchor="t" anchorCtr="0" forceAA="0" compatLnSpc="1">
-                        <a:prstTxWarp prst="textNoShape">
-                          <a:avLst/>
-                        </a:prstTxWarp>
-                        <a:noAutofit/>
-                      </wps:bodyPr>
-                    </wps:wsp>
-                  </a:graphicData>
-                </a:graphic>
-                <wp14:sizeRelH relativeFrom="margin">
-                  <wp14:pctWidth>0</wp14:pctWidth>
-                </wp14:sizeRelH>
-                <wp14:sizeRelV relativeFrom="margin">
-                  <wp14:pctHeight>0</wp14:pctHeight>
-                </wp14:sizeRelV>
-              </wp:anchor>
-            </w:drawing>
-          </mc:Choice>
-          <mc:Fallback>
-            <w:pict>
-              <v:shapetype w14:anchorId="0E608EFD" id="_x0000_t202" coordsize="21600,21600" o:spt="202" path="m,l,21600r21600,l21600,xe">
-                <v:stroke joinstyle="miter"/>
-                <v:path gradientshapeok="t" o:connecttype="rect"/>
-              </v:shapetype>
-              <v:shape id="Text Box 54" o:spid="_x0000_s1026" type="#_x0000_t202" style="position:absolute;margin-left:293.5pt;margin-top:88pt;width:58pt;height:20.5pt;z-index:251711488;visibility:visible;mso-wrap-style:square;mso-width-percent:0;mso-height-percent:0;mso-wrap-distance-left:9pt;mso-wrap-distance-top:0;mso-wrap-distance-right:9pt;mso-wrap-distance-bottom:0;mso-position-horizontal:absolute;mso-position-horizontal-relative:text;mso-position-vertical:absolute;mso-position-vertical-relative:text;mso-width-percent:0;mso-height-percent:0;mso-width-relative:margin;mso-height-relative:margin;v-text-anchor:top" o:gfxdata="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" fillcolor="window" strokeweight=".5pt">
-                <v:textbox>
-                  <w:txbxContent>
-                    <w:p>
-                      <w:r>
-                        <w:t xml:space="preserve">Count </w:t>
-                      </w:r>
-                      <w:r>
-                        <w:t>+ 1</w:t>
-                      </w:r>
-                    </w:p>
-                  </w:txbxContent>
-                </v:textbox>
               </v:shape>
             </w:pict>
           </mc:Fallback>
@@ -2427,7 +2479,7 @@
         <mc:AlternateContent>
           <mc:Choice Requires="wps">
             <w:drawing>
-              <wp:anchor distT="0" distB="0" distL="114300" distR="114300" simplePos="0" relativeHeight="251676672" behindDoc="0" locked="0" layoutInCell="1" allowOverlap="1" wp14:anchorId="6721E28F" wp14:editId="74AF5B65">
+              <wp:anchor distT="0" distB="0" distL="114300" distR="114300" simplePos="0" relativeHeight="251676672" behindDoc="0" locked="0" layoutInCell="1" allowOverlap="1" wp14:anchorId="6721E28F" wp14:editId="350B38EA">
                 <wp:simplePos x="0" y="0"/>
                 <wp:positionH relativeFrom="column">
                   <wp:posOffset>4495800</wp:posOffset>
@@ -2482,94 +2534,9 @@
           </mc:Choice>
           <mc:Fallback>
             <w:pict>
-              <v:line w14:anchorId="5F9B4142" id="Straight Connector 22" o:spid="_x0000_s1026" style="position:absolute;flip:y;z-index:251676672;visibility:visible;mso-wrap-style:square;mso-width-percent:0;mso-height-percent:0;mso-wrap-distance-left:9pt;mso-wrap-distance-top:0;mso-wrap-distance-right:9pt;mso-wrap-distance-bottom:0;mso-position-horizontal:absolute;mso-position-horizontal-relative:text;mso-position-vertical:absolute;mso-position-vertical-relative:text;mso-width-percent:0;mso-height-percent:0;mso-width-relative:margin;mso-height-relative:margin" from="354pt,57pt" to="443pt,57.5pt" o:gfxdata="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" strokecolor="#4472c4 [3204]" strokeweight=".5pt">
+              <v:line w14:anchorId="000BEFF4" id="Straight Connector 22" o:spid="_x0000_s1026" style="position:absolute;flip:y;z-index:251676672;visibility:visible;mso-wrap-style:square;mso-width-percent:0;mso-height-percent:0;mso-wrap-distance-left:9pt;mso-wrap-distance-top:0;mso-wrap-distance-right:9pt;mso-wrap-distance-bottom:0;mso-position-horizontal:absolute;mso-position-horizontal-relative:text;mso-position-vertical:absolute;mso-position-vertical-relative:text;mso-width-percent:0;mso-height-percent:0;mso-width-relative:margin;mso-height-relative:margin" from="354pt,57pt" to="443pt,57.5pt" o:gfxdata="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" strokecolor="#4472c4 [3204]" strokeweight=".5pt">
                 <v:stroke joinstyle="miter"/>
               </v:line>
-            </w:pict>
-          </mc:Fallback>
-        </mc:AlternateContent>
-      </w:r>
-      <w:r>
-        <w:rPr>
-          <w:noProof/>
-        </w:rPr>
-        <mc:AlternateContent>
-          <mc:Choice Requires="wps">
-            <w:drawing>
-              <wp:anchor distT="0" distB="0" distL="114300" distR="114300" simplePos="0" relativeHeight="251663360" behindDoc="0" locked="0" layoutInCell="1" allowOverlap="1" wp14:anchorId="100F23D5" wp14:editId="5529F494">
-                <wp:simplePos x="0" y="0"/>
-                <wp:positionH relativeFrom="column">
-                  <wp:posOffset>3619500</wp:posOffset>
-                </wp:positionH>
-                <wp:positionV relativeFrom="paragraph">
-                  <wp:posOffset>596900</wp:posOffset>
-                </wp:positionV>
-                <wp:extent cx="876300" cy="260350"/>
-                <wp:effectExtent l="0" t="0" r="19050" b="25400"/>
-                <wp:wrapNone/>
-                <wp:docPr id="5" name="Text Box 5"/>
-                <wp:cNvGraphicFramePr/>
-                <a:graphic xmlns:a="http://schemas.openxmlformats.org/drawingml/2006/main">
-                  <a:graphicData uri="http://schemas.microsoft.com/office/word/2010/wordprocessingShape">
-                    <wps:wsp>
-                      <wps:cNvSpPr txBox="1"/>
-                      <wps:spPr>
-                        <a:xfrm>
-                          <a:off x="0" y="0"/>
-                          <a:ext cx="876300" cy="260350"/>
-                        </a:xfrm>
-                        <a:prstGeom prst="rect">
-                          <a:avLst/>
-                        </a:prstGeom>
-                        <a:solidFill>
-                          <a:schemeClr val="lt1"/>
-                        </a:solidFill>
-                        <a:ln w="6350">
-                          <a:solidFill>
-                            <a:prstClr val="black"/>
-                          </a:solidFill>
-                        </a:ln>
-                      </wps:spPr>
-                      <wps:txbx>
-                        <w:txbxContent>
-                          <w:p>
-                            <w:r>
-                              <w:t>Count &lt; 10?</w:t>
-                            </w:r>
-                          </w:p>
-                        </w:txbxContent>
-                      </wps:txbx>
-                      <wps:bodyPr rot="0" spcFirstLastPara="0" vertOverflow="overflow" horzOverflow="overflow" vert="horz" wrap="square" lIns="91440" tIns="45720" rIns="91440" bIns="45720" numCol="1" spcCol="0" rtlCol="0" fromWordArt="0" anchor="t" anchorCtr="0" forceAA="0" compatLnSpc="1">
-                        <a:prstTxWarp prst="textNoShape">
-                          <a:avLst/>
-                        </a:prstTxWarp>
-                        <a:noAutofit/>
-                      </wps:bodyPr>
-                    </wps:wsp>
-                  </a:graphicData>
-                </a:graphic>
-                <wp14:sizeRelH relativeFrom="margin">
-                  <wp14:pctWidth>0</wp14:pctWidth>
-                </wp14:sizeRelH>
-                <wp14:sizeRelV relativeFrom="margin">
-                  <wp14:pctHeight>0</wp14:pctHeight>
-                </wp14:sizeRelV>
-              </wp:anchor>
-            </w:drawing>
-          </mc:Choice>
-          <mc:Fallback>
-            <w:pict>
-              <v:shape w14:anchorId="100F23D5" id="Text Box 5" o:spid="_x0000_s1039" type="#_x0000_t202" style="position:absolute;margin-left:285pt;margin-top:47pt;width:69pt;height:20.5pt;z-index:251663360;visibility:visible;mso-wrap-style:square;mso-width-percent:0;mso-height-percent:0;mso-wrap-distance-left:9pt;mso-wrap-distance-top:0;mso-wrap-distance-right:9pt;mso-wrap-distance-bottom:0;mso-position-horizontal:absolute;mso-position-horizontal-relative:text;mso-position-vertical:absolute;mso-position-vertical-relative:text;mso-width-percent:0;mso-height-percent:0;mso-width-relative:margin;mso-height-relative:margin;v-text-anchor:top" o:gfxdata="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" fillcolor="white [3201]" strokeweight=".5pt">
-                <v:textbox>
-                  <w:txbxContent>
-                    <w:p>
-                      <w:r>
-                        <w:t>Count &lt; 10?</w:t>
-                      </w:r>
-                    </w:p>
-                  </w:txbxContent>
-                </v:textbox>
-              </v:shape>
             </w:pict>
           </mc:Fallback>
         </mc:AlternateContent>
@@ -3675,7 +3642,7 @@
 </file>
 
 <file path=customXml/itemProps1.xml><?xml version="1.0" encoding="utf-8"?>
-<ds:datastoreItem xmlns:ds="http://schemas.openxmlformats.org/officeDocument/2006/customXml" ds:itemID="{5034D484-63F1-4057-8C11-7A776167B342}">
+<ds:datastoreItem xmlns:ds="http://schemas.openxmlformats.org/officeDocument/2006/customXml" ds:itemID="{02B35F34-62A0-427A-A36B-5CD5D93BF93A}">
   <ds:schemaRefs>
     <ds:schemaRef ds:uri="http://schemas.openxmlformats.org/officeDocument/2006/bibliography"/>
   </ds:schemaRefs>

</xml_diff>